<commit_message>
Adding Build & release related things in resume
</commit_message>
<xml_diff>
--- a/Shanmugasundaram C R Resume.docx
+++ b/Shanmugasundaram C R Resume.docx
@@ -162,16 +162,16 @@
         </w:rPr>
         <w:t>C.</w:t>
       </w:r>
-      <w:proofErr w:type="gramStart"/>
-      <w:r>
-        <w:rPr>
-          <w:rFonts w:ascii="Calibri" w:eastAsia="Calibri" w:hAnsi="Calibri" w:cs="Calibri"/>
-          <w:b/>
-          <w:sz w:val="24"/>
-        </w:rPr>
-        <w:t>R.SHANMUGASUNDARAM</w:t>
-      </w:r>
-      <w:proofErr w:type="gramEnd"/>
+      <w:bookmarkStart w:id="0" w:name="_GoBack"/>
+      <w:bookmarkEnd w:id="0"/>
+      <w:r>
+        <w:rPr>
+          <w:rFonts w:ascii="Calibri" w:eastAsia="Calibri" w:hAnsi="Calibri" w:cs="Calibri"/>
+          <w:b/>
+          <w:sz w:val="24"/>
+        </w:rPr>
+        <w:t>R. SHANMUGASUNDARAM</w:t>
+      </w:r>
     </w:p>
     <w:p>
       <w:pPr>
@@ -258,45 +258,42 @@
           <w:color w:val="000000"/>
         </w:rPr>
       </w:pPr>
-    </w:p>
-    <w:p>
-      <w:pPr>
-        <w:spacing w:after="0" w:line="360" w:lineRule="auto"/>
-        <w:ind w:firstLine="720"/>
-        <w:jc w:val="both"/>
+      <w:r>
         <w:rPr>
           <w:rFonts w:ascii="Calibri" w:eastAsia="Calibri" w:hAnsi="Calibri" w:cs="Calibri"/>
           <w:color w:val="000000"/>
         </w:rPr>
-      </w:pPr>
+        <w:t>5.5</w:t>
+      </w:r>
       <w:r>
         <w:rPr>
           <w:rFonts w:ascii="Calibri" w:eastAsia="Calibri" w:hAnsi="Calibri" w:cs="Calibri"/>
           <w:color w:val="000000"/>
         </w:rPr>
-        <w:t>5.5</w:t>
-      </w:r>
-      <w:r>
-        <w:rPr>
-          <w:rFonts w:ascii="Calibri" w:eastAsia="Calibri" w:hAnsi="Calibri" w:cs="Calibri"/>
+        <w:t xml:space="preserve"> years of experience in </w:t>
+      </w:r>
+      <w:r>
+        <w:rPr>
+          <w:rFonts w:ascii="Calibri" w:eastAsia="Calibri" w:hAnsi="Calibri" w:cs="Calibri"/>
+          <w:b/>
           <w:color w:val="000000"/>
         </w:rPr>
-        <w:t xml:space="preserve"> years of experience in </w:t>
-      </w:r>
-      <w:r>
-        <w:rPr>
-          <w:rFonts w:ascii="Calibri" w:eastAsia="Calibri" w:hAnsi="Calibri" w:cs="Calibri"/>
-          <w:b/>
+        <w:t>Software</w:t>
+      </w:r>
+      <w:r>
+        <w:rPr>
+          <w:rFonts w:ascii="Calibri" w:eastAsia="Calibri" w:hAnsi="Calibri" w:cs="Calibri"/>
           <w:color w:val="000000"/>
         </w:rPr>
-        <w:t>Software</w:t>
-      </w:r>
-      <w:r>
-        <w:rPr>
-          <w:rFonts w:ascii="Calibri" w:eastAsia="Calibri" w:hAnsi="Calibri" w:cs="Calibri"/>
+        <w:t xml:space="preserve"> </w:t>
+      </w:r>
+      <w:r>
+        <w:rPr>
+          <w:rFonts w:ascii="Calibri" w:eastAsia="Calibri" w:hAnsi="Calibri" w:cs="Calibri"/>
+          <w:b/>
           <w:color w:val="000000"/>
         </w:rPr>
-        <w:t xml:space="preserve"> </w:t>
+        <w:t xml:space="preserve">Configuration Build &amp; Release Management </w:t>
       </w:r>
       <w:r>
         <w:rPr>
@@ -304,7 +301,7 @@
           <w:b/>
           <w:color w:val="000000"/>
         </w:rPr>
-        <w:t xml:space="preserve">Configuration Build &amp; Release Management </w:t>
+        <w:t xml:space="preserve">and Open </w:t>
       </w:r>
       <w:r>
         <w:rPr>
@@ -312,68 +309,61 @@
           <w:b/>
           <w:color w:val="000000"/>
         </w:rPr>
-        <w:t xml:space="preserve">and Open </w:t>
-      </w:r>
-      <w:proofErr w:type="gramStart"/>
+        <w:t>Source</w:t>
+      </w:r>
       <w:r>
         <w:rPr>
           <w:rFonts w:ascii="Calibri" w:eastAsia="Calibri" w:hAnsi="Calibri" w:cs="Calibri"/>
           <w:b/>
           <w:color w:val="000000"/>
         </w:rPr>
-        <w:t>source</w:t>
-      </w:r>
-      <w:proofErr w:type="gramEnd"/>
-      <w:r>
-        <w:rPr>
-          <w:rFonts w:ascii="Calibri" w:eastAsia="Calibri" w:hAnsi="Calibri" w:cs="Calibri"/>
-          <w:b/>
+        <w:t xml:space="preserve"> R&amp;D,</w:t>
+      </w:r>
+      <w:r>
+        <w:rPr>
+          <w:rFonts w:ascii="Calibri" w:eastAsia="Calibri" w:hAnsi="Calibri" w:cs="Calibri"/>
           <w:color w:val="000000"/>
         </w:rPr>
-        <w:t xml:space="preserve"> R&amp;D,</w:t>
-      </w:r>
-      <w:r>
-        <w:rPr>
-          <w:rFonts w:ascii="Calibri" w:eastAsia="Calibri" w:hAnsi="Calibri" w:cs="Calibri"/>
+        <w:t xml:space="preserve"> in IT industries. I have gained good knowledge of Tools administration on </w:t>
+      </w:r>
+      <w:r>
+        <w:rPr>
+          <w:rFonts w:ascii="Calibri" w:eastAsia="Calibri" w:hAnsi="Calibri" w:cs="Calibri"/>
+          <w:b/>
           <w:color w:val="000000"/>
         </w:rPr>
-        <w:t xml:space="preserve"> in IT industries. I have gained good knowledge of Tools administration on </w:t>
-      </w:r>
-      <w:proofErr w:type="spellStart"/>
+        <w:t>Collabnet Subversion, Collabnet Subversion Edge</w:t>
+      </w:r>
       <w:r>
         <w:rPr>
           <w:rFonts w:ascii="Calibri" w:eastAsia="Calibri" w:hAnsi="Calibri" w:cs="Calibri"/>
           <w:b/>
           <w:color w:val="000000"/>
         </w:rPr>
-        <w:t>Collabnet</w:t>
-      </w:r>
-      <w:proofErr w:type="spellEnd"/>
+        <w:t>(SVN)</w:t>
+      </w:r>
       <w:r>
         <w:rPr>
           <w:rFonts w:ascii="Calibri" w:eastAsia="Calibri" w:hAnsi="Calibri" w:cs="Calibri"/>
           <w:b/>
           <w:color w:val="000000"/>
         </w:rPr>
-        <w:t xml:space="preserve"> Subversion, </w:t>
-      </w:r>
-      <w:proofErr w:type="spellStart"/>
-      <w:r>
-        <w:rPr>
-          <w:rFonts w:ascii="Calibri" w:eastAsia="Calibri" w:hAnsi="Calibri" w:cs="Calibri"/>
-          <w:b/>
+        <w:t xml:space="preserve">, Serena Dimension CM, Serena version manager (PVCS), GIT and Rational Team Concert (RTC) for change and Configuration Management and Continuous Integration Jenkins and HUDSON. </w:t>
+      </w:r>
+      <w:r>
+        <w:rPr>
+          <w:rFonts w:ascii="Calibri" w:eastAsia="Calibri" w:hAnsi="Calibri" w:cs="Calibri"/>
           <w:color w:val="000000"/>
         </w:rPr>
-        <w:t>Collabnet</w:t>
-      </w:r>
-      <w:proofErr w:type="spellEnd"/>
+        <w:t xml:space="preserve">Learning </w:t>
+      </w:r>
       <w:r>
         <w:rPr>
           <w:rFonts w:ascii="Calibri" w:eastAsia="Calibri" w:hAnsi="Calibri" w:cs="Calibri"/>
           <w:b/>
           <w:color w:val="000000"/>
         </w:rPr>
-        <w:t xml:space="preserve"> Subversion Edge</w:t>
+        <w:t>Python Script</w:t>
       </w:r>
       <w:r>
         <w:rPr>
@@ -381,68 +371,15 @@
           <w:b/>
           <w:color w:val="000000"/>
         </w:rPr>
-        <w:t>(SVN)</w:t>
-      </w:r>
-      <w:r>
-        <w:rPr>
-          <w:rFonts w:ascii="Calibri" w:eastAsia="Calibri" w:hAnsi="Calibri" w:cs="Calibri"/>
-          <w:b/>
+        <w:t xml:space="preserve"> to automate the build systems</w:t>
+      </w:r>
+      <w:r>
+        <w:rPr>
+          <w:rFonts w:ascii="Calibri" w:eastAsia="Calibri" w:hAnsi="Calibri" w:cs="Calibri"/>
           <w:color w:val="000000"/>
         </w:rPr>
-        <w:t xml:space="preserve">, Serena Dimension CM, Serena version manager (PVCS), GIT and Rational Team Concert (RTC) for change and Configuration Management and Continuous Integration Jenkins and HUDSON. </w:t>
-      </w:r>
-      <w:r>
-        <w:rPr>
-          <w:rFonts w:ascii="Calibri" w:eastAsia="Calibri" w:hAnsi="Calibri" w:cs="Calibri"/>
-          <w:color w:val="000000"/>
-        </w:rPr>
-        <w:t xml:space="preserve">Learning </w:t>
-      </w:r>
-      <w:r>
-        <w:rPr>
-          <w:rFonts w:ascii="Calibri" w:eastAsia="Calibri" w:hAnsi="Calibri" w:cs="Calibri"/>
-          <w:b/>
-          <w:color w:val="000000"/>
-        </w:rPr>
-        <w:t>Python Script</w:t>
-      </w:r>
-      <w:r>
-        <w:rPr>
-          <w:rFonts w:ascii="Calibri" w:eastAsia="Calibri" w:hAnsi="Calibri" w:cs="Calibri"/>
-          <w:b/>
-          <w:color w:val="000000"/>
-        </w:rPr>
-        <w:t xml:space="preserve"> to automate the build systems</w:t>
-      </w:r>
-      <w:r>
-        <w:rPr>
-          <w:rFonts w:ascii="Calibri" w:eastAsia="Calibri" w:hAnsi="Calibri" w:cs="Calibri"/>
-          <w:color w:val="000000"/>
-        </w:rPr>
         <w:t>. Seeking a position to utilize my skills and abilities in the Information Technology Industry that offers professional growth while being resourceful, innovative and flexible.</w:t>
       </w:r>
-    </w:p>
-    <w:p>
-      <w:pPr>
-        <w:spacing w:after="0" w:line="240" w:lineRule="auto"/>
-        <w:rPr>
-          <w:rFonts w:ascii="Calibri" w:eastAsia="Calibri" w:hAnsi="Calibri" w:cs="Calibri"/>
-          <w:b/>
-          <w:sz w:val="24"/>
-          <w:u w:val="single"/>
-        </w:rPr>
-      </w:pPr>
-    </w:p>
-    <w:p>
-      <w:pPr>
-        <w:spacing w:after="0" w:line="240" w:lineRule="auto"/>
-        <w:rPr>
-          <w:rFonts w:ascii="Calibri" w:eastAsia="Calibri" w:hAnsi="Calibri" w:cs="Calibri"/>
-          <w:b/>
-          <w:sz w:val="24"/>
-          <w:u w:val="single"/>
-        </w:rPr>
-      </w:pPr>
     </w:p>
     <w:p>
       <w:pPr>
@@ -520,16 +457,6 @@
         </w:rPr>
         <w:t>MBA – SYSTEM MANAGEMENT in Madras University-Chennai</w:t>
       </w:r>
-    </w:p>
-    <w:p>
-      <w:pPr>
-        <w:spacing w:after="0" w:line="300" w:lineRule="auto"/>
-        <w:ind w:right="-4"/>
-        <w:rPr>
-          <w:rFonts w:ascii="Calibri" w:eastAsia="Calibri" w:hAnsi="Calibri" w:cs="Calibri"/>
-          <w:sz w:val="24"/>
-        </w:rPr>
-      </w:pPr>
     </w:p>
     <w:p>
       <w:pPr>
@@ -641,28 +568,47 @@
               </w:rPr>
               <w:t xml:space="preserve">Windows XP, Windows </w:t>
             </w:r>
-            <w:proofErr w:type="gramStart"/>
             <w:r>
               <w:rPr>
                 <w:rFonts w:ascii="Calibri" w:eastAsia="Calibri" w:hAnsi="Calibri" w:cs="Calibri"/>
                 <w:b/>
               </w:rPr>
-              <w:t>7,Windows</w:t>
-            </w:r>
-            <w:proofErr w:type="gramEnd"/>
-            <w:r>
-              <w:rPr>
-                <w:rFonts w:ascii="Calibri" w:eastAsia="Calibri" w:hAnsi="Calibri" w:cs="Calibri"/>
-                <w:b/>
-              </w:rPr>
-              <w:t xml:space="preserve"> server 2003,Windows server 2008 and Linux</w:t>
+              <w:t>7, Windows</w:t>
             </w:r>
             <w:r>
               <w:rPr>
                 <w:rFonts w:ascii="Calibri" w:eastAsia="Calibri" w:hAnsi="Calibri" w:cs="Calibri"/>
                 <w:b/>
               </w:rPr>
-              <w:t>(REDHAT, CENTOS and Ubuntu)</w:t>
+              <w:t xml:space="preserve"> server </w:t>
+            </w:r>
+            <w:r>
+              <w:rPr>
+                <w:rFonts w:ascii="Calibri" w:eastAsia="Calibri" w:hAnsi="Calibri" w:cs="Calibri"/>
+                <w:b/>
+              </w:rPr>
+              <w:t>2003, Windows</w:t>
+            </w:r>
+            <w:r>
+              <w:rPr>
+                <w:rFonts w:ascii="Calibri" w:eastAsia="Calibri" w:hAnsi="Calibri" w:cs="Calibri"/>
+                <w:b/>
+              </w:rPr>
+              <w:t xml:space="preserve"> server 2008 and </w:t>
+            </w:r>
+            <w:r>
+              <w:rPr>
+                <w:rFonts w:ascii="Calibri" w:eastAsia="Calibri" w:hAnsi="Calibri" w:cs="Calibri"/>
+                <w:b/>
+              </w:rPr>
+              <w:t>Linux (</w:t>
+            </w:r>
+            <w:r>
+              <w:rPr>
+                <w:rFonts w:ascii="Calibri" w:eastAsia="Calibri" w:hAnsi="Calibri" w:cs="Calibri"/>
+                <w:b/>
+              </w:rPr>
+              <w:t>REDHAT, CENTOS and Ubuntu)</w:t>
             </w:r>
           </w:p>
         </w:tc>
@@ -738,23 +684,7 @@
                 <w:rFonts w:ascii="Calibri" w:eastAsia="Calibri" w:hAnsi="Calibri" w:cs="Calibri"/>
                 <w:b/>
               </w:rPr>
-              <w:t xml:space="preserve">RTC(CCM), Serena PVCS, Serena Dimension CM, </w:t>
-            </w:r>
-            <w:proofErr w:type="spellStart"/>
-            <w:r>
-              <w:rPr>
-                <w:rFonts w:ascii="Calibri" w:eastAsia="Calibri" w:hAnsi="Calibri" w:cs="Calibri"/>
-                <w:b/>
-              </w:rPr>
-              <w:t>Collabnet</w:t>
-            </w:r>
-            <w:proofErr w:type="spellEnd"/>
-            <w:r>
-              <w:rPr>
-                <w:rFonts w:ascii="Calibri" w:eastAsia="Calibri" w:hAnsi="Calibri" w:cs="Calibri"/>
-                <w:b/>
-              </w:rPr>
-              <w:t xml:space="preserve"> Subversion</w:t>
+              <w:t>RTC(CCM), Serena PVCS, Serena Dimension CM, Collabnet Subversion</w:t>
             </w:r>
             <w:r>
               <w:rPr>
@@ -768,23 +698,7 @@
                 <w:rFonts w:ascii="Calibri" w:eastAsia="Calibri" w:hAnsi="Calibri" w:cs="Calibri"/>
                 <w:b/>
               </w:rPr>
-              <w:t xml:space="preserve">, </w:t>
-            </w:r>
-            <w:proofErr w:type="spellStart"/>
-            <w:r>
-              <w:rPr>
-                <w:rFonts w:ascii="Calibri" w:eastAsia="Calibri" w:hAnsi="Calibri" w:cs="Calibri"/>
-                <w:b/>
-              </w:rPr>
-              <w:t>Collabnet</w:t>
-            </w:r>
-            <w:proofErr w:type="spellEnd"/>
-            <w:r>
-              <w:rPr>
-                <w:rFonts w:ascii="Calibri" w:eastAsia="Calibri" w:hAnsi="Calibri" w:cs="Calibri"/>
-                <w:b/>
-              </w:rPr>
-              <w:t xml:space="preserve"> Subversion Edge, GIT and ClearCase</w:t>
+              <w:t>, Collabnet Subversion Edge, GIT and ClearCase</w:t>
             </w:r>
           </w:p>
         </w:tc>
@@ -1138,24 +1052,6 @@
         </w:tc>
       </w:tr>
     </w:tbl>
-    <w:p>
-      <w:pPr>
-        <w:spacing w:after="0" w:line="276" w:lineRule="auto"/>
-        <w:rPr>
-          <w:rFonts w:ascii="Calibri" w:eastAsia="Calibri" w:hAnsi="Calibri" w:cs="Calibri"/>
-          <w:sz w:val="24"/>
-        </w:rPr>
-      </w:pPr>
-    </w:p>
-    <w:p>
-      <w:pPr>
-        <w:spacing w:after="0" w:line="276" w:lineRule="auto"/>
-        <w:rPr>
-          <w:rFonts w:ascii="Calibri" w:eastAsia="Calibri" w:hAnsi="Calibri" w:cs="Calibri"/>
-          <w:sz w:val="24"/>
-        </w:rPr>
-      </w:pPr>
-    </w:p>
     <w:p>
       <w:pPr>
         <w:spacing w:after="0" w:line="480" w:lineRule="auto"/>
@@ -1234,7 +1130,6 @@
                 <w:color w:val="000000"/>
                 <w:sz w:val="24"/>
               </w:rPr>
-              <w:lastRenderedPageBreak/>
               <w:t>Employer</w:t>
             </w:r>
           </w:p>
@@ -1482,27 +1377,7 @@
                 <w:color w:val="000000"/>
                 <w:sz w:val="24"/>
               </w:rPr>
-              <w:t>SCM-</w:t>
-            </w:r>
-            <w:proofErr w:type="spellStart"/>
-            <w:r>
-              <w:rPr>
-                <w:rFonts w:ascii="Calibri" w:eastAsia="Calibri" w:hAnsi="Calibri" w:cs="Calibri"/>
-                <w:b/>
-                <w:color w:val="000000"/>
-                <w:sz w:val="24"/>
-              </w:rPr>
-              <w:t>Devops</w:t>
-            </w:r>
-            <w:proofErr w:type="spellEnd"/>
-            <w:r>
-              <w:rPr>
-                <w:rFonts w:ascii="Calibri" w:eastAsia="Calibri" w:hAnsi="Calibri" w:cs="Calibri"/>
-                <w:b/>
-                <w:color w:val="000000"/>
-                <w:sz w:val="24"/>
-              </w:rPr>
-              <w:t xml:space="preserve"> Engineer</w:t>
+              <w:t>SCM-Devops Engineer</w:t>
             </w:r>
           </w:p>
         </w:tc>
@@ -1671,7 +1546,15 @@
                 <w:rFonts w:ascii="Calibri" w:eastAsia="Calibri" w:hAnsi="Calibri" w:cs="Calibri"/>
                 <w:color w:val="000000"/>
               </w:rPr>
-              <w:t>Cognizant Technologies Solutions</w:t>
+              <w:t xml:space="preserve">Cognizant Technologies </w:t>
+            </w:r>
+            <w:r>
+              <w:rPr>
+                <w:rFonts w:ascii="Calibri" w:eastAsia="Calibri" w:hAnsi="Calibri" w:cs="Calibri"/>
+                <w:color w:val="000000"/>
+              </w:rPr>
+              <w:lastRenderedPageBreak/>
+              <w:t>Solutions</w:t>
             </w:r>
           </w:p>
         </w:tc>
@@ -1704,7 +1587,16 @@
                 <w:rFonts w:ascii="Calibri" w:eastAsia="Calibri" w:hAnsi="Calibri" w:cs="Calibri"/>
                 <w:color w:val="000000"/>
               </w:rPr>
-              <w:t>25-Feb-2015</w:t>
+              <w:lastRenderedPageBreak/>
+              <w:t>25-Feb-</w:t>
+            </w:r>
+            <w:r>
+              <w:rPr>
+                <w:rFonts w:ascii="Calibri" w:eastAsia="Calibri" w:hAnsi="Calibri" w:cs="Calibri"/>
+                <w:color w:val="000000"/>
+              </w:rPr>
+              <w:lastRenderedPageBreak/>
+              <w:t>2015</w:t>
             </w:r>
           </w:p>
         </w:tc>
@@ -1737,7 +1629,16 @@
                 <w:rFonts w:ascii="Calibri" w:eastAsia="Calibri" w:hAnsi="Calibri" w:cs="Calibri"/>
                 <w:color w:val="000000"/>
               </w:rPr>
-              <w:t xml:space="preserve">24-July-2015 </w:t>
+              <w:lastRenderedPageBreak/>
+              <w:t>24-July-</w:t>
+            </w:r>
+            <w:r>
+              <w:rPr>
+                <w:rFonts w:ascii="Calibri" w:eastAsia="Calibri" w:hAnsi="Calibri" w:cs="Calibri"/>
+                <w:color w:val="000000"/>
+              </w:rPr>
+              <w:lastRenderedPageBreak/>
+              <w:t xml:space="preserve">2015 </w:t>
             </w:r>
           </w:p>
         </w:tc>
@@ -1770,6 +1671,7 @@
                 <w:rFonts w:ascii="Calibri" w:eastAsia="Calibri" w:hAnsi="Calibri" w:cs="Calibri"/>
                 <w:color w:val="000000"/>
               </w:rPr>
+              <w:lastRenderedPageBreak/>
               <w:t>Senior System Executive</w:t>
             </w:r>
           </w:p>
@@ -1950,7 +1852,7 @@
     </w:p>
     <w:tbl>
       <w:tblPr>
-        <w:tblW w:w="9644" w:type="dxa"/>
+        <w:tblW w:w="9462" w:type="dxa"/>
         <w:tblInd w:w="93" w:type="dxa"/>
         <w:tblCellMar>
           <w:left w:w="10" w:type="dxa"/>
@@ -1959,15 +1861,18 @@
         <w:tblLook w:val="0000" w:firstRow="0" w:lastRow="0" w:firstColumn="0" w:lastColumn="0" w:noHBand="0" w:noVBand="0"/>
       </w:tblPr>
       <w:tblGrid>
-        <w:gridCol w:w="1456"/>
-        <w:gridCol w:w="3686"/>
+        <w:gridCol w:w="1425"/>
+        <w:gridCol w:w="3597"/>
         <w:gridCol w:w="1818"/>
-        <w:gridCol w:w="2684"/>
+        <w:gridCol w:w="2622"/>
       </w:tblGrid>
       <w:tr>
+        <w:trPr>
+          <w:trHeight w:val="262"/>
+        </w:trPr>
         <w:tc>
           <w:tcPr>
-            <w:tcW w:w="1456" w:type="dxa"/>
+            <w:tcW w:w="1428" w:type="dxa"/>
             <w:tcBorders>
               <w:top w:val="single" w:sz="8" w:space="0" w:color="000000"/>
               <w:left w:val="single" w:sz="8" w:space="0" w:color="000000"/>
@@ -2002,7 +1907,7 @@
         </w:tc>
         <w:tc>
           <w:tcPr>
-            <w:tcW w:w="3686" w:type="dxa"/>
+            <w:tcW w:w="3617" w:type="dxa"/>
             <w:tcBorders>
               <w:top w:val="single" w:sz="8" w:space="0" w:color="000000"/>
               <w:left w:val="single" w:sz="0" w:space="0" w:color="000000"/>
@@ -2037,7 +1942,7 @@
         </w:tc>
         <w:tc>
           <w:tcPr>
-            <w:tcW w:w="1818" w:type="dxa"/>
+            <w:tcW w:w="1784" w:type="dxa"/>
             <w:tcBorders>
               <w:top w:val="single" w:sz="8" w:space="0" w:color="000000"/>
               <w:left w:val="single" w:sz="0" w:space="0" w:color="000000"/>
@@ -2072,7 +1977,7 @@
         </w:tc>
         <w:tc>
           <w:tcPr>
-            <w:tcW w:w="2684" w:type="dxa"/>
+            <w:tcW w:w="2633" w:type="dxa"/>
             <w:tcBorders>
               <w:top w:val="single" w:sz="8" w:space="0" w:color="000000"/>
               <w:left w:val="single" w:sz="0" w:space="0" w:color="000000"/>
@@ -2107,9 +2012,12 @@
         </w:tc>
       </w:tr>
       <w:tr>
+        <w:trPr>
+          <w:trHeight w:val="472"/>
+        </w:trPr>
         <w:tc>
           <w:tcPr>
-            <w:tcW w:w="1456" w:type="dxa"/>
+            <w:tcW w:w="1428" w:type="dxa"/>
             <w:tcBorders>
               <w:top w:val="single" w:sz="8" w:space="0" w:color="000000"/>
               <w:left w:val="single" w:sz="8" w:space="0" w:color="000000"/>
@@ -2142,7 +2050,7 @@
         </w:tc>
         <w:tc>
           <w:tcPr>
-            <w:tcW w:w="3686" w:type="dxa"/>
+            <w:tcW w:w="3617" w:type="dxa"/>
             <w:tcBorders>
               <w:top w:val="single" w:sz="8" w:space="0" w:color="000000"/>
               <w:left w:val="single" w:sz="0" w:space="0" w:color="000000"/>
@@ -2196,7 +2104,7 @@
         </w:tc>
         <w:tc>
           <w:tcPr>
-            <w:tcW w:w="1818" w:type="dxa"/>
+            <w:tcW w:w="1784" w:type="dxa"/>
             <w:tcBorders>
               <w:top w:val="single" w:sz="8" w:space="0" w:color="000000"/>
               <w:left w:val="single" w:sz="0" w:space="0" w:color="000000"/>
@@ -2230,7 +2138,7 @@
         </w:tc>
         <w:tc>
           <w:tcPr>
-            <w:tcW w:w="2684" w:type="dxa"/>
+            <w:tcW w:w="2633" w:type="dxa"/>
             <w:tcBorders>
               <w:top w:val="single" w:sz="8" w:space="0" w:color="000000"/>
               <w:left w:val="single" w:sz="0" w:space="0" w:color="000000"/>
@@ -2268,29 +2176,23 @@
               </w:rPr>
               <w:t>-</w:t>
             </w:r>
-            <w:proofErr w:type="spellStart"/>
             <w:r>
               <w:rPr>
                 <w:rFonts w:ascii="Calibri" w:eastAsia="Calibri" w:hAnsi="Calibri" w:cs="Calibri"/>
                 <w:color w:val="000000"/>
               </w:rPr>
-              <w:t>Devops</w:t>
-            </w:r>
-            <w:proofErr w:type="spellEnd"/>
-            <w:r>
-              <w:rPr>
-                <w:rFonts w:ascii="Calibri" w:eastAsia="Calibri" w:hAnsi="Calibri" w:cs="Calibri"/>
-                <w:color w:val="000000"/>
-              </w:rPr>
-              <w:t xml:space="preserve"> Engineer</w:t>
+              <w:t>Devops Engineer</w:t>
             </w:r>
           </w:p>
         </w:tc>
       </w:tr>
       <w:tr>
+        <w:trPr>
+          <w:trHeight w:val="472"/>
+        </w:trPr>
         <w:tc>
           <w:tcPr>
-            <w:tcW w:w="1456" w:type="dxa"/>
+            <w:tcW w:w="1428" w:type="dxa"/>
             <w:tcBorders>
               <w:top w:val="single" w:sz="8" w:space="0" w:color="000000"/>
               <w:left w:val="single" w:sz="8" w:space="0" w:color="000000"/>
@@ -2323,7 +2225,7 @@
         </w:tc>
         <w:tc>
           <w:tcPr>
-            <w:tcW w:w="3686" w:type="dxa"/>
+            <w:tcW w:w="3617" w:type="dxa"/>
             <w:tcBorders>
               <w:top w:val="single" w:sz="8" w:space="0" w:color="000000"/>
               <w:left w:val="single" w:sz="0" w:space="0" w:color="000000"/>
@@ -2356,7 +2258,7 @@
         </w:tc>
         <w:tc>
           <w:tcPr>
-            <w:tcW w:w="1818" w:type="dxa"/>
+            <w:tcW w:w="1784" w:type="dxa"/>
             <w:tcBorders>
               <w:top w:val="single" w:sz="8" w:space="0" w:color="000000"/>
               <w:left w:val="single" w:sz="0" w:space="0" w:color="000000"/>
@@ -2389,7 +2291,7 @@
         </w:tc>
         <w:tc>
           <w:tcPr>
-            <w:tcW w:w="2684" w:type="dxa"/>
+            <w:tcW w:w="2633" w:type="dxa"/>
             <w:tcBorders>
               <w:top w:val="single" w:sz="8" w:space="0" w:color="000000"/>
               <w:left w:val="single" w:sz="0" w:space="0" w:color="000000"/>
@@ -2422,9 +2324,12 @@
         </w:tc>
       </w:tr>
       <w:tr>
+        <w:trPr>
+          <w:trHeight w:val="236"/>
+        </w:trPr>
         <w:tc>
           <w:tcPr>
-            <w:tcW w:w="1456" w:type="dxa"/>
+            <w:tcW w:w="1428" w:type="dxa"/>
             <w:tcBorders>
               <w:top w:val="single" w:sz="8" w:space="0" w:color="000000"/>
               <w:left w:val="single" w:sz="8" w:space="0" w:color="000000"/>
@@ -2457,7 +2362,7 @@
         </w:tc>
         <w:tc>
           <w:tcPr>
-            <w:tcW w:w="3686" w:type="dxa"/>
+            <w:tcW w:w="3617" w:type="dxa"/>
             <w:tcBorders>
               <w:top w:val="single" w:sz="8" w:space="0" w:color="000000"/>
               <w:left w:val="single" w:sz="0" w:space="0" w:color="000000"/>
@@ -2490,7 +2395,7 @@
         </w:tc>
         <w:tc>
           <w:tcPr>
-            <w:tcW w:w="1818" w:type="dxa"/>
+            <w:tcW w:w="1784" w:type="dxa"/>
             <w:tcBorders>
               <w:top w:val="single" w:sz="8" w:space="0" w:color="000000"/>
               <w:left w:val="single" w:sz="0" w:space="0" w:color="000000"/>
@@ -2524,7 +2429,7 @@
         </w:tc>
         <w:tc>
           <w:tcPr>
-            <w:tcW w:w="2684" w:type="dxa"/>
+            <w:tcW w:w="2633" w:type="dxa"/>
             <w:tcBorders>
               <w:top w:val="single" w:sz="8" w:space="0" w:color="000000"/>
               <w:left w:val="single" w:sz="0" w:space="0" w:color="000000"/>
@@ -2557,9 +2462,12 @@
         </w:tc>
       </w:tr>
       <w:tr>
+        <w:trPr>
+          <w:trHeight w:val="329"/>
+        </w:trPr>
         <w:tc>
           <w:tcPr>
-            <w:tcW w:w="1456" w:type="dxa"/>
+            <w:tcW w:w="1428" w:type="dxa"/>
             <w:tcBorders>
               <w:top w:val="single" w:sz="0" w:space="0" w:color="000000"/>
               <w:left w:val="single" w:sz="8" w:space="0" w:color="000000"/>
@@ -2592,7 +2500,7 @@
         </w:tc>
         <w:tc>
           <w:tcPr>
-            <w:tcW w:w="3686" w:type="dxa"/>
+            <w:tcW w:w="3617" w:type="dxa"/>
             <w:tcBorders>
               <w:top w:val="single" w:sz="0" w:space="0" w:color="000000"/>
               <w:left w:val="single" w:sz="0" w:space="0" w:color="000000"/>
@@ -2625,7 +2533,7 @@
         </w:tc>
         <w:tc>
           <w:tcPr>
-            <w:tcW w:w="1818" w:type="dxa"/>
+            <w:tcW w:w="1784" w:type="dxa"/>
             <w:tcBorders>
               <w:top w:val="single" w:sz="0" w:space="0" w:color="000000"/>
               <w:left w:val="single" w:sz="0" w:space="0" w:color="000000"/>
@@ -2658,7 +2566,7 @@
         </w:tc>
         <w:tc>
           <w:tcPr>
-            <w:tcW w:w="2684" w:type="dxa"/>
+            <w:tcW w:w="2633" w:type="dxa"/>
             <w:tcBorders>
               <w:top w:val="single" w:sz="0" w:space="0" w:color="000000"/>
               <w:left w:val="single" w:sz="0" w:space="0" w:color="000000"/>
@@ -2685,23 +2593,7 @@
                 <w:rFonts w:ascii="Calibri" w:eastAsia="Calibri" w:hAnsi="Calibri" w:cs="Calibri"/>
                 <w:color w:val="000000"/>
               </w:rPr>
-              <w:t>SCM-</w:t>
-            </w:r>
-            <w:proofErr w:type="spellStart"/>
-            <w:r>
-              <w:rPr>
-                <w:rFonts w:ascii="Calibri" w:eastAsia="Calibri" w:hAnsi="Calibri" w:cs="Calibri"/>
-                <w:color w:val="000000"/>
-              </w:rPr>
-              <w:t>Devops</w:t>
-            </w:r>
-            <w:proofErr w:type="spellEnd"/>
-            <w:r>
-              <w:rPr>
-                <w:rFonts w:ascii="Calibri" w:eastAsia="Calibri" w:hAnsi="Calibri" w:cs="Calibri"/>
-                <w:color w:val="000000"/>
-              </w:rPr>
-              <w:t xml:space="preserve"> Engineer</w:t>
+              <w:t>SCM-Devops Engineer</w:t>
             </w:r>
           </w:p>
         </w:tc>
@@ -2723,6 +2615,134 @@
         <w:rPr>
           <w:b/>
         </w:rPr>
+        <w:t>Source Control, Build &amp; Release Management:</w:t>
+      </w:r>
+    </w:p>
+    <w:p>
+      <w:pPr>
+        <w:pStyle w:val="ListParagraph"/>
+        <w:numPr>
+          <w:ilvl w:val="0"/>
+          <w:numId w:val="19"/>
+        </w:numPr>
+        <w:spacing w:after="0"/>
+      </w:pPr>
+      <w:r>
+        <w:t>Working on Source control, Build and release process.</w:t>
+      </w:r>
+    </w:p>
+    <w:p>
+      <w:pPr>
+        <w:pStyle w:val="ListParagraph"/>
+        <w:numPr>
+          <w:ilvl w:val="0"/>
+          <w:numId w:val="19"/>
+        </w:numPr>
+        <w:spacing w:after="0"/>
+      </w:pPr>
+      <w:r>
+        <w:t>Planning the new features, requirements and creating the work item using Rational team concert or Jira.</w:t>
+      </w:r>
+    </w:p>
+    <w:p>
+      <w:pPr>
+        <w:pStyle w:val="ListParagraph"/>
+        <w:numPr>
+          <w:ilvl w:val="0"/>
+          <w:numId w:val="19"/>
+        </w:numPr>
+        <w:spacing w:after="0"/>
+      </w:pPr>
+      <w:r>
+        <w:t xml:space="preserve">Once Planning is done, </w:t>
+      </w:r>
+      <w:r>
+        <w:t xml:space="preserve">we will assign the task’s to the project team and </w:t>
+      </w:r>
+      <w:r>
+        <w:t>Developer</w:t>
+      </w:r>
+      <w:r>
+        <w:t>’s</w:t>
+      </w:r>
+      <w:r>
+        <w:t xml:space="preserve"> will start to develop the code and deliver the code common repository by using GIT, SVN, RTC.</w:t>
+      </w:r>
+    </w:p>
+    <w:p>
+      <w:pPr>
+        <w:pStyle w:val="ListParagraph"/>
+        <w:numPr>
+          <w:ilvl w:val="0"/>
+          <w:numId w:val="19"/>
+        </w:numPr>
+        <w:spacing w:after="0"/>
+      </w:pPr>
+      <w:r>
+        <w:t xml:space="preserve">After deliver the code, we need to analysis the code using static code analyzer- SONARQUBE </w:t>
+      </w:r>
+    </w:p>
+    <w:p>
+      <w:pPr>
+        <w:pStyle w:val="ListParagraph"/>
+        <w:numPr>
+          <w:ilvl w:val="0"/>
+          <w:numId w:val="19"/>
+        </w:numPr>
+        <w:spacing w:after="0"/>
+      </w:pPr>
+      <w:r>
+        <w:t>Once Development is done, we need to build the software and package needs to be created. (Java-Ant, Maven and for C and C++ - MS Build)</w:t>
+      </w:r>
+    </w:p>
+    <w:p>
+      <w:pPr>
+        <w:pStyle w:val="ListParagraph"/>
+        <w:numPr>
+          <w:ilvl w:val="0"/>
+          <w:numId w:val="19"/>
+        </w:numPr>
+        <w:spacing w:after="0"/>
+      </w:pPr>
+      <w:r>
+        <w:t>Once Build Package is created it needs to be tested and deployed into Test or Production server</w:t>
+      </w:r>
+      <w:r>
+        <w:t>(Ansible).</w:t>
+      </w:r>
+    </w:p>
+    <w:p>
+      <w:pPr>
+        <w:pStyle w:val="ListParagraph"/>
+        <w:numPr>
+          <w:ilvl w:val="0"/>
+          <w:numId w:val="19"/>
+        </w:numPr>
+        <w:spacing w:after="0"/>
+      </w:pPr>
+      <w:r>
+        <w:t>Automated the process by using Jenkins for continues integration.</w:t>
+      </w:r>
+    </w:p>
+    <w:p>
+      <w:pPr>
+        <w:spacing w:after="0"/>
+        <w:rPr>
+          <w:b/>
+        </w:rPr>
+      </w:pPr>
+    </w:p>
+    <w:p>
+      <w:pPr>
+        <w:spacing w:after="0"/>
+        <w:rPr>
+          <w:b/>
+        </w:rPr>
+      </w:pPr>
+      <w:r>
+        <w:rPr>
+          <w:b/>
+        </w:rPr>
         <w:t>IBM-RTC</w:t>
       </w:r>
       <w:r>
@@ -2883,8 +2903,6 @@
         </w:numPr>
         <w:spacing w:after="0"/>
       </w:pPr>
-      <w:bookmarkStart w:id="0" w:name="_GoBack"/>
-      <w:bookmarkEnd w:id="0"/>
       <w:r>
         <w:t>Managing RTC Eclipse client issues like handling Work item issues, Source control issues, roles &amp; privileges, Work item customization, Releases, BIRT Reports, Dashboards etc.</w:t>
       </w:r>
@@ -2925,6 +2943,7 @@
         <w:spacing w:after="0"/>
       </w:pPr>
       <w:r>
+        <w:lastRenderedPageBreak/>
         <w:t>Creating Build Engine</w:t>
       </w:r>
     </w:p>
@@ -3016,7 +3035,6 @@
         <w:spacing w:after="0"/>
       </w:pPr>
       <w:r>
-        <w:lastRenderedPageBreak/>
         <w:t>Creating Snapshot and Baselines</w:t>
       </w:r>
     </w:p>
@@ -3446,28 +3464,18 @@
           <w:b/>
         </w:rPr>
       </w:pPr>
-      <w:proofErr w:type="spellStart"/>
-      <w:r>
-        <w:rPr>
-          <w:rFonts w:ascii="Calibri" w:eastAsia="Calibri" w:hAnsi="Calibri" w:cs="Calibri"/>
-        </w:rPr>
-        <w:t>Collabnet</w:t>
-      </w:r>
-      <w:proofErr w:type="spellEnd"/>
-      <w:r>
-        <w:rPr>
-          <w:rFonts w:ascii="Calibri" w:eastAsia="Calibri" w:hAnsi="Calibri" w:cs="Calibri"/>
-        </w:rPr>
-        <w:t xml:space="preserve"> Subversion Administration (Installation of Server and client, Repository creation User and group management, Folder level restriction, File restoration </w:t>
-      </w:r>
-      <w:proofErr w:type="gramStart"/>
-      <w:r>
-        <w:rPr>
-          <w:rFonts w:ascii="Calibri" w:eastAsia="Calibri" w:hAnsi="Calibri" w:cs="Calibri"/>
-        </w:rPr>
-        <w:t>Migration )</w:t>
-      </w:r>
-      <w:proofErr w:type="gramEnd"/>
+      <w:r>
+        <w:rPr>
+          <w:rFonts w:ascii="Calibri" w:eastAsia="Calibri" w:hAnsi="Calibri" w:cs="Calibri"/>
+        </w:rPr>
+        <w:t xml:space="preserve">Collabnet Subversion Administration (Installation of Server and client, Repository creation User and group management, Folder level restriction, File restoration </w:t>
+      </w:r>
+      <w:r>
+        <w:rPr>
+          <w:rFonts w:ascii="Calibri" w:eastAsia="Calibri" w:hAnsi="Calibri" w:cs="Calibri"/>
+        </w:rPr>
+        <w:t>Migration)</w:t>
+      </w:r>
     </w:p>
     <w:p>
       <w:pPr>
@@ -3483,28 +3491,18 @@
           <w:rFonts w:ascii="Calibri" w:eastAsia="Calibri" w:hAnsi="Calibri" w:cs="Calibri"/>
         </w:rPr>
       </w:pPr>
-      <w:proofErr w:type="spellStart"/>
-      <w:r>
-        <w:rPr>
-          <w:rFonts w:ascii="Calibri" w:eastAsia="Calibri" w:hAnsi="Calibri" w:cs="Calibri"/>
-        </w:rPr>
-        <w:t>Collabnet</w:t>
-      </w:r>
-      <w:proofErr w:type="spellEnd"/>
-      <w:r>
-        <w:rPr>
-          <w:rFonts w:ascii="Calibri" w:eastAsia="Calibri" w:hAnsi="Calibri" w:cs="Calibri"/>
-        </w:rPr>
-        <w:t xml:space="preserve"> Subversion Edge Administration (Installation of Server and client, Repository creation User and group management, Folder level restriction, File restoration, </w:t>
-      </w:r>
-      <w:proofErr w:type="gramStart"/>
-      <w:r>
-        <w:rPr>
-          <w:rFonts w:ascii="Calibri" w:eastAsia="Calibri" w:hAnsi="Calibri" w:cs="Calibri"/>
-        </w:rPr>
-        <w:t>Migration )</w:t>
-      </w:r>
-      <w:proofErr w:type="gramEnd"/>
+      <w:r>
+        <w:rPr>
+          <w:rFonts w:ascii="Calibri" w:eastAsia="Calibri" w:hAnsi="Calibri" w:cs="Calibri"/>
+        </w:rPr>
+        <w:t xml:space="preserve">Collabnet Subversion Edge Administration (Installation of Server and client, Repository creation User and group management, Folder level restriction, File restoration, </w:t>
+      </w:r>
+      <w:r>
+        <w:rPr>
+          <w:rFonts w:ascii="Calibri" w:eastAsia="Calibri" w:hAnsi="Calibri" w:cs="Calibri"/>
+        </w:rPr>
+        <w:t>Migration)</w:t>
+      </w:r>
     </w:p>
     <w:p>
       <w:pPr>
@@ -3671,6 +3669,7 @@
           <w:rFonts w:ascii="Calibri" w:eastAsia="Calibri" w:hAnsi="Calibri" w:cs="Calibri"/>
           <w:sz w:val="24"/>
         </w:rPr>
+        <w:lastRenderedPageBreak/>
         <w:t>Migrating SVN Repositories from one server to another server with History.</w:t>
       </w:r>
     </w:p>
@@ -3721,16 +3720,14 @@
         </w:rPr>
         <w:t xml:space="preserve">PVCS (Serena Version Manager) and Serena Dimensions </w:t>
       </w:r>
-      <w:proofErr w:type="gramStart"/>
-      <w:r>
-        <w:rPr>
-          <w:rFonts w:ascii="Calibri" w:eastAsia="Calibri" w:hAnsi="Calibri" w:cs="Calibri"/>
-          <w:b/>
-          <w:sz w:val="24"/>
-        </w:rPr>
-        <w:t>CM :</w:t>
-      </w:r>
-      <w:proofErr w:type="gramEnd"/>
+      <w:r>
+        <w:rPr>
+          <w:rFonts w:ascii="Calibri" w:eastAsia="Calibri" w:hAnsi="Calibri" w:cs="Calibri"/>
+          <w:b/>
+          <w:sz w:val="24"/>
+        </w:rPr>
+        <w:t>CM:</w:t>
+      </w:r>
     </w:p>
     <w:p>
       <w:pPr>
@@ -3778,7 +3775,6 @@
         <w:rPr>
           <w:rFonts w:ascii="Calibri" w:eastAsia="Calibri" w:hAnsi="Calibri" w:cs="Calibri"/>
         </w:rPr>
-        <w:lastRenderedPageBreak/>
         <w:t xml:space="preserve"> </w:t>
       </w:r>
       <w:r>
@@ -4090,15 +4086,13 @@
         </w:rPr>
         <w:t xml:space="preserve">Setup a Jenkins server on both </w:t>
       </w:r>
-      <w:proofErr w:type="spellStart"/>
-      <w:r>
-        <w:rPr>
-          <w:rFonts w:ascii="Calibri" w:eastAsia="Calibri" w:hAnsi="Calibri" w:cs="Calibri"/>
-          <w:sz w:val="24"/>
-        </w:rPr>
-        <w:t>linux</w:t>
-      </w:r>
-      <w:proofErr w:type="spellEnd"/>
+      <w:r>
+        <w:rPr>
+          <w:rFonts w:ascii="Calibri" w:eastAsia="Calibri" w:hAnsi="Calibri" w:cs="Calibri"/>
+          <w:sz w:val="24"/>
+        </w:rPr>
+        <w:t>Linux</w:t>
+      </w:r>
       <w:r>
         <w:rPr>
           <w:rFonts w:ascii="Calibri" w:eastAsia="Calibri" w:hAnsi="Calibri" w:cs="Calibri"/>
@@ -4163,16 +4157,8 @@
         <w:rPr>
           <w:rFonts w:ascii="Calibri" w:eastAsia="Calibri" w:hAnsi="Calibri" w:cs="Calibri"/>
         </w:rPr>
-        <w:t xml:space="preserve">Jenkins upgrading using </w:t>
-      </w:r>
-      <w:proofErr w:type="spellStart"/>
-      <w:r>
-        <w:rPr>
-          <w:rFonts w:ascii="Calibri" w:eastAsia="Calibri" w:hAnsi="Calibri" w:cs="Calibri"/>
-        </w:rPr>
-        <w:t>Jenkins.war</w:t>
-      </w:r>
-      <w:proofErr w:type="spellEnd"/>
+        <w:t>Jenkins upgrading using Jenkins.war</w:t>
+      </w:r>
     </w:p>
     <w:p>
       <w:pPr>
@@ -4413,25 +4399,47 @@
         </w:rPr>
         <w:t xml:space="preserve">Once Build </w:t>
       </w:r>
-      <w:proofErr w:type="gramStart"/>
-      <w:r>
-        <w:rPr>
-          <w:rFonts w:ascii="Calibri" w:eastAsia="Calibri" w:hAnsi="Calibri" w:cs="Calibri"/>
-        </w:rPr>
-        <w:t>completed ,</w:t>
-      </w:r>
-      <w:proofErr w:type="gramEnd"/>
-      <w:r>
-        <w:rPr>
-          <w:rFonts w:ascii="Calibri" w:eastAsia="Calibri" w:hAnsi="Calibri" w:cs="Calibri"/>
-        </w:rPr>
-        <w:t xml:space="preserve"> It will deploy the </w:t>
-      </w:r>
-      <w:r>
-        <w:rPr>
-          <w:rFonts w:ascii="Calibri" w:eastAsia="Calibri" w:hAnsi="Calibri" w:cs="Calibri"/>
-        </w:rPr>
-        <w:t>package into server and it will installed automatically.</w:t>
+      <w:r>
+        <w:rPr>
+          <w:rFonts w:ascii="Calibri" w:eastAsia="Calibri" w:hAnsi="Calibri" w:cs="Calibri"/>
+        </w:rPr>
+        <w:t>completed,</w:t>
+      </w:r>
+      <w:r>
+        <w:rPr>
+          <w:rFonts w:ascii="Calibri" w:eastAsia="Calibri" w:hAnsi="Calibri" w:cs="Calibri"/>
+        </w:rPr>
+        <w:t xml:space="preserve"> </w:t>
+      </w:r>
+      <w:r>
+        <w:rPr>
+          <w:rFonts w:ascii="Calibri" w:eastAsia="Calibri" w:hAnsi="Calibri" w:cs="Calibri"/>
+        </w:rPr>
+        <w:t>it</w:t>
+      </w:r>
+      <w:r>
+        <w:rPr>
+          <w:rFonts w:ascii="Calibri" w:eastAsia="Calibri" w:hAnsi="Calibri" w:cs="Calibri"/>
+        </w:rPr>
+        <w:t xml:space="preserve"> will deploy the </w:t>
+      </w:r>
+      <w:r>
+        <w:rPr>
+          <w:rFonts w:ascii="Calibri" w:eastAsia="Calibri" w:hAnsi="Calibri" w:cs="Calibri"/>
+        </w:rPr>
+        <w:t xml:space="preserve">package into server and it will </w:t>
+      </w:r>
+      <w:r>
+        <w:rPr>
+          <w:rFonts w:ascii="Calibri" w:eastAsia="Calibri" w:hAnsi="Calibri" w:cs="Calibri"/>
+        </w:rPr>
+        <w:t>install</w:t>
+      </w:r>
+      <w:r>
+        <w:rPr>
+          <w:rFonts w:ascii="Calibri" w:eastAsia="Calibri" w:hAnsi="Calibri" w:cs="Calibri"/>
+        </w:rPr>
+        <w:t xml:space="preserve"> automatically.</w:t>
       </w:r>
     </w:p>
     <w:p>
@@ -4543,6 +4551,7 @@
           <w:rFonts w:ascii="Calibri" w:eastAsia="Calibri" w:hAnsi="Calibri" w:cs="Calibri"/>
           <w:sz w:val="24"/>
         </w:rPr>
+        <w:lastRenderedPageBreak/>
         <w:t>Setup SSH keys in Gerrit</w:t>
       </w:r>
       <w:r>
@@ -4700,7 +4709,6 @@
           <w:rFonts w:ascii="Calibri" w:eastAsia="Calibri" w:hAnsi="Calibri" w:cs="Calibri"/>
           <w:sz w:val="24"/>
         </w:rPr>
-        <w:lastRenderedPageBreak/>
         <w:t>Setup and configure sonar scanner instance on Windows and Linux</w:t>
       </w:r>
     </w:p>
@@ -5208,15 +5216,13 @@
         <w:tab/>
         <w:t>C.</w:t>
       </w:r>
-      <w:proofErr w:type="gramStart"/>
-      <w:r>
-        <w:rPr>
-          <w:rFonts w:ascii="Calibri" w:eastAsia="Calibri" w:hAnsi="Calibri" w:cs="Calibri"/>
-          <w:sz w:val="24"/>
-        </w:rPr>
-        <w:t>R.SHANMUGASUNDARAM</w:t>
-      </w:r>
-      <w:proofErr w:type="gramEnd"/>
+      <w:r>
+        <w:rPr>
+          <w:rFonts w:ascii="Calibri" w:eastAsia="Calibri" w:hAnsi="Calibri" w:cs="Calibri"/>
+          <w:sz w:val="24"/>
+        </w:rPr>
+        <w:t>R. SHANMUGASUNDARAM</w:t>
+      </w:r>
     </w:p>
     <w:p>
       <w:pPr>
@@ -5234,7 +5240,7 @@
           <w:b/>
           <w:sz w:val="24"/>
         </w:rPr>
-        <w:t>Father’s Name</w:t>
+        <w:t>Date of Birth</w:t>
       </w:r>
       <w:r>
         <w:rPr>
@@ -5253,6 +5259,13 @@
       <w:r>
         <w:rPr>
           <w:rFonts w:ascii="Calibri" w:eastAsia="Calibri" w:hAnsi="Calibri" w:cs="Calibri"/>
+          <w:sz w:val="24"/>
+        </w:rPr>
+        <w:tab/>
+      </w:r>
+      <w:r>
+        <w:rPr>
+          <w:rFonts w:ascii="Calibri" w:eastAsia="Calibri" w:hAnsi="Calibri" w:cs="Calibri"/>
           <w:b/>
           <w:sz w:val="24"/>
         </w:rPr>
@@ -5261,27 +5274,11 @@
       <w:r>
         <w:rPr>
           <w:rFonts w:ascii="Calibri" w:eastAsia="Calibri" w:hAnsi="Calibri" w:cs="Calibri"/>
-          <w:b/>
           <w:sz w:val="24"/>
         </w:rPr>
         <w:tab/>
-      </w:r>
-      <w:r>
-        <w:rPr>
-          <w:rFonts w:ascii="Calibri" w:eastAsia="Calibri" w:hAnsi="Calibri" w:cs="Calibri"/>
-          <w:sz w:val="24"/>
-        </w:rPr>
-        <w:t>M.</w:t>
-      </w:r>
-      <w:proofErr w:type="gramStart"/>
-      <w:r>
-        <w:rPr>
-          <w:rFonts w:ascii="Calibri" w:eastAsia="Calibri" w:hAnsi="Calibri" w:cs="Calibri"/>
-          <w:sz w:val="24"/>
-        </w:rPr>
-        <w:t>S.RAJAKUMAR</w:t>
-      </w:r>
-      <w:proofErr w:type="gramEnd"/>
+        <w:t>05-Dec-1989</w:t>
+      </w:r>
     </w:p>
     <w:p>
       <w:pPr>
@@ -5299,62 +5296,6 @@
           <w:b/>
           <w:sz w:val="24"/>
         </w:rPr>
-        <w:t>Date of Birth</w:t>
-      </w:r>
-      <w:r>
-        <w:rPr>
-          <w:rFonts w:ascii="Calibri" w:eastAsia="Calibri" w:hAnsi="Calibri" w:cs="Calibri"/>
-          <w:sz w:val="24"/>
-        </w:rPr>
-        <w:tab/>
-      </w:r>
-      <w:r>
-        <w:rPr>
-          <w:rFonts w:ascii="Calibri" w:eastAsia="Calibri" w:hAnsi="Calibri" w:cs="Calibri"/>
-          <w:sz w:val="24"/>
-        </w:rPr>
-        <w:tab/>
-      </w:r>
-      <w:r>
-        <w:rPr>
-          <w:rFonts w:ascii="Calibri" w:eastAsia="Calibri" w:hAnsi="Calibri" w:cs="Calibri"/>
-          <w:sz w:val="24"/>
-        </w:rPr>
-        <w:tab/>
-      </w:r>
-      <w:r>
-        <w:rPr>
-          <w:rFonts w:ascii="Calibri" w:eastAsia="Calibri" w:hAnsi="Calibri" w:cs="Calibri"/>
-          <w:b/>
-          <w:sz w:val="24"/>
-        </w:rPr>
-        <w:t>:</w:t>
-      </w:r>
-      <w:r>
-        <w:rPr>
-          <w:rFonts w:ascii="Calibri" w:eastAsia="Calibri" w:hAnsi="Calibri" w:cs="Calibri"/>
-          <w:sz w:val="24"/>
-        </w:rPr>
-        <w:tab/>
-        <w:t>05-Dec-1989</w:t>
-      </w:r>
-    </w:p>
-    <w:p>
-      <w:pPr>
-        <w:spacing w:after="0" w:line="276" w:lineRule="auto"/>
-        <w:ind w:firstLine="720"/>
-        <w:jc w:val="both"/>
-        <w:rPr>
-          <w:rFonts w:ascii="Calibri" w:eastAsia="Calibri" w:hAnsi="Calibri" w:cs="Calibri"/>
-          <w:sz w:val="24"/>
-        </w:rPr>
-      </w:pPr>
-      <w:r>
-        <w:rPr>
-          <w:rFonts w:ascii="Calibri" w:eastAsia="Calibri" w:hAnsi="Calibri" w:cs="Calibri"/>
-          <w:b/>
-          <w:sz w:val="24"/>
-        </w:rPr>
         <w:t>Sex</w:t>
       </w:r>
       <w:r>
@@ -5418,61 +5359,6 @@
       <w:r>
         <w:rPr>
           <w:rFonts w:ascii="Calibri" w:eastAsia="Calibri" w:hAnsi="Calibri" w:cs="Calibri"/>
-          <w:sz w:val="24"/>
-        </w:rPr>
-        <w:tab/>
-      </w:r>
-      <w:r>
-        <w:rPr>
-          <w:rFonts w:ascii="Calibri" w:eastAsia="Calibri" w:hAnsi="Calibri" w:cs="Calibri"/>
-          <w:b/>
-          <w:sz w:val="24"/>
-        </w:rPr>
-        <w:t>Marital Status</w:t>
-      </w:r>
-      <w:r>
-        <w:rPr>
-          <w:rFonts w:ascii="Calibri" w:eastAsia="Calibri" w:hAnsi="Calibri" w:cs="Calibri"/>
-          <w:sz w:val="24"/>
-        </w:rPr>
-        <w:tab/>
-      </w:r>
-      <w:r>
-        <w:rPr>
-          <w:rFonts w:ascii="Calibri" w:eastAsia="Calibri" w:hAnsi="Calibri" w:cs="Calibri"/>
-          <w:sz w:val="24"/>
-        </w:rPr>
-        <w:tab/>
-      </w:r>
-      <w:r>
-        <w:rPr>
-          <w:rFonts w:ascii="Calibri" w:eastAsia="Calibri" w:hAnsi="Calibri" w:cs="Calibri"/>
-          <w:b/>
-          <w:sz w:val="24"/>
-        </w:rPr>
-        <w:t>:</w:t>
-      </w:r>
-      <w:r>
-        <w:rPr>
-          <w:rFonts w:ascii="Calibri" w:eastAsia="Calibri" w:hAnsi="Calibri" w:cs="Calibri"/>
-          <w:sz w:val="24"/>
-        </w:rPr>
-        <w:tab/>
-        <w:t>Single</w:t>
-      </w:r>
-    </w:p>
-    <w:p>
-      <w:pPr>
-        <w:spacing w:after="0" w:line="276" w:lineRule="auto"/>
-        <w:jc w:val="both"/>
-        <w:rPr>
-          <w:rFonts w:ascii="Calibri" w:eastAsia="Calibri" w:hAnsi="Calibri" w:cs="Calibri"/>
-          <w:sz w:val="24"/>
-        </w:rPr>
-      </w:pPr>
-      <w:r>
-        <w:rPr>
-          <w:rFonts w:ascii="Calibri" w:eastAsia="Calibri" w:hAnsi="Calibri" w:cs="Calibri"/>
           <w:b/>
           <w:sz w:val="24"/>
         </w:rPr>
@@ -5550,23 +5436,29 @@
         </w:rPr>
         <w:t>Signature</w:t>
       </w:r>
-    </w:p>
-    <w:p>
-      <w:pPr>
-        <w:spacing w:after="0" w:line="360" w:lineRule="auto"/>
-        <w:rPr>
-          <w:rFonts w:ascii="Calibri" w:eastAsia="Calibri" w:hAnsi="Calibri" w:cs="Calibri"/>
-          <w:b/>
-          <w:sz w:val="24"/>
-        </w:rPr>
-      </w:pPr>
-      <w:r>
-        <w:rPr>
-          <w:rFonts w:ascii="Calibri" w:eastAsia="Calibri" w:hAnsi="Calibri" w:cs="Calibri"/>
-          <w:b/>
-          <w:sz w:val="24"/>
-        </w:rPr>
-        <w:t xml:space="preserve">                                                                                                                   </w:t>
+      <w:r>
+        <w:rPr>
+          <w:rFonts w:ascii="Calibri" w:eastAsia="Calibri" w:hAnsi="Calibri" w:cs="Calibri"/>
+          <w:b/>
+          <w:sz w:val="24"/>
+        </w:rPr>
+        <w:t xml:space="preserve">            </w:t>
+      </w:r>
+      <w:r>
+        <w:rPr>
+          <w:rFonts w:ascii="Calibri" w:eastAsia="Calibri" w:hAnsi="Calibri" w:cs="Calibri"/>
+          <w:b/>
+          <w:sz w:val="24"/>
+        </w:rPr>
+        <w:t xml:space="preserve">      </w:t>
+      </w:r>
+      <w:r>
+        <w:rPr>
+          <w:rFonts w:ascii="Calibri" w:eastAsia="Calibri" w:hAnsi="Calibri" w:cs="Calibri"/>
+          <w:b/>
+          <w:sz w:val="24"/>
+        </w:rPr>
+        <w:t xml:space="preserve">                     </w:t>
       </w:r>
       <w:r>
         <w:rPr>
@@ -5607,6 +5499,7 @@
           <w:sz w:val="24"/>
         </w:rPr>
         <w:tab/>
+        <w:t xml:space="preserve"> </w:t>
       </w:r>
       <w:r>
         <w:rPr>
@@ -5631,42 +5524,8 @@
           <w:sz w:val="24"/>
         </w:rPr>
         <w:tab/>
-      </w:r>
-      <w:r>
-        <w:rPr>
-          <w:rFonts w:ascii="Calibri" w:eastAsia="Calibri" w:hAnsi="Calibri" w:cs="Calibri"/>
-          <w:b/>
-          <w:sz w:val="24"/>
-        </w:rPr>
-        <w:tab/>
-      </w:r>
-      <w:r>
-        <w:rPr>
-          <w:rFonts w:ascii="Calibri" w:eastAsia="Calibri" w:hAnsi="Calibri" w:cs="Calibri"/>
-          <w:b/>
-          <w:sz w:val="24"/>
-        </w:rPr>
-        <w:tab/>
-      </w:r>
-      <w:r>
-        <w:rPr>
-          <w:rFonts w:ascii="Calibri" w:eastAsia="Calibri" w:hAnsi="Calibri" w:cs="Calibri"/>
-          <w:b/>
-          <w:sz w:val="24"/>
-        </w:rPr>
-        <w:tab/>
-        <w:t>C.</w:t>
-      </w:r>
-      <w:proofErr w:type="gramStart"/>
-      <w:r>
-        <w:rPr>
-          <w:rFonts w:ascii="Calibri" w:eastAsia="Calibri" w:hAnsi="Calibri" w:cs="Calibri"/>
-          <w:b/>
-          <w:sz w:val="24"/>
-        </w:rPr>
-        <w:t>R.SHANMUGASUNDARAM</w:t>
-      </w:r>
-      <w:proofErr w:type="gramEnd"/>
+        <w:t>C.R. SHANMUGASUNDARAM</w:t>
+      </w:r>
       <w:r>
         <w:rPr>
           <w:rFonts w:ascii="Calibri" w:eastAsia="Calibri" w:hAnsi="Calibri" w:cs="Calibri"/>
@@ -6404,6 +6263,119 @@
     </w:lvl>
   </w:abstractNum>
   <w:abstractNum w:abstractNumId="10" w15:restartNumberingAfterBreak="0">
+    <w:nsid w:val="433925AB"/>
+    <w:multiLevelType w:val="hybridMultilevel"/>
+    <w:tmpl w:val="94E23A2A"/>
+    <w:lvl w:ilvl="0" w:tplc="04090001">
+      <w:start w:val="1"/>
+      <w:numFmt w:val="bullet"/>
+      <w:lvlText w:val=""/>
+      <w:lvlJc w:val="left"/>
+      <w:pPr>
+        <w:ind w:left="720" w:hanging="360"/>
+      </w:pPr>
+      <w:rPr>
+        <w:rFonts w:ascii="Symbol" w:hAnsi="Symbol" w:hint="default"/>
+      </w:rPr>
+    </w:lvl>
+    <w:lvl w:ilvl="1" w:tplc="04090003" w:tentative="1">
+      <w:start w:val="1"/>
+      <w:numFmt w:val="bullet"/>
+      <w:lvlText w:val="o"/>
+      <w:lvlJc w:val="left"/>
+      <w:pPr>
+        <w:ind w:left="1440" w:hanging="360"/>
+      </w:pPr>
+      <w:rPr>
+        <w:rFonts w:ascii="Courier New" w:hAnsi="Courier New" w:cs="Courier New" w:hint="default"/>
+      </w:rPr>
+    </w:lvl>
+    <w:lvl w:ilvl="2" w:tplc="04090005" w:tentative="1">
+      <w:start w:val="1"/>
+      <w:numFmt w:val="bullet"/>
+      <w:lvlText w:val=""/>
+      <w:lvlJc w:val="left"/>
+      <w:pPr>
+        <w:ind w:left="2160" w:hanging="360"/>
+      </w:pPr>
+      <w:rPr>
+        <w:rFonts w:ascii="Wingdings" w:hAnsi="Wingdings" w:hint="default"/>
+      </w:rPr>
+    </w:lvl>
+    <w:lvl w:ilvl="3" w:tplc="04090001" w:tentative="1">
+      <w:start w:val="1"/>
+      <w:numFmt w:val="bullet"/>
+      <w:lvlText w:val=""/>
+      <w:lvlJc w:val="left"/>
+      <w:pPr>
+        <w:ind w:left="2880" w:hanging="360"/>
+      </w:pPr>
+      <w:rPr>
+        <w:rFonts w:ascii="Symbol" w:hAnsi="Symbol" w:hint="default"/>
+      </w:rPr>
+    </w:lvl>
+    <w:lvl w:ilvl="4" w:tplc="04090003" w:tentative="1">
+      <w:start w:val="1"/>
+      <w:numFmt w:val="bullet"/>
+      <w:lvlText w:val="o"/>
+      <w:lvlJc w:val="left"/>
+      <w:pPr>
+        <w:ind w:left="3600" w:hanging="360"/>
+      </w:pPr>
+      <w:rPr>
+        <w:rFonts w:ascii="Courier New" w:hAnsi="Courier New" w:cs="Courier New" w:hint="default"/>
+      </w:rPr>
+    </w:lvl>
+    <w:lvl w:ilvl="5" w:tplc="04090005" w:tentative="1">
+      <w:start w:val="1"/>
+      <w:numFmt w:val="bullet"/>
+      <w:lvlText w:val=""/>
+      <w:lvlJc w:val="left"/>
+      <w:pPr>
+        <w:ind w:left="4320" w:hanging="360"/>
+      </w:pPr>
+      <w:rPr>
+        <w:rFonts w:ascii="Wingdings" w:hAnsi="Wingdings" w:hint="default"/>
+      </w:rPr>
+    </w:lvl>
+    <w:lvl w:ilvl="6" w:tplc="04090001" w:tentative="1">
+      <w:start w:val="1"/>
+      <w:numFmt w:val="bullet"/>
+      <w:lvlText w:val=""/>
+      <w:lvlJc w:val="left"/>
+      <w:pPr>
+        <w:ind w:left="5040" w:hanging="360"/>
+      </w:pPr>
+      <w:rPr>
+        <w:rFonts w:ascii="Symbol" w:hAnsi="Symbol" w:hint="default"/>
+      </w:rPr>
+    </w:lvl>
+    <w:lvl w:ilvl="7" w:tplc="04090003" w:tentative="1">
+      <w:start w:val="1"/>
+      <w:numFmt w:val="bullet"/>
+      <w:lvlText w:val="o"/>
+      <w:lvlJc w:val="left"/>
+      <w:pPr>
+        <w:ind w:left="5760" w:hanging="360"/>
+      </w:pPr>
+      <w:rPr>
+        <w:rFonts w:ascii="Courier New" w:hAnsi="Courier New" w:cs="Courier New" w:hint="default"/>
+      </w:rPr>
+    </w:lvl>
+    <w:lvl w:ilvl="8" w:tplc="04090005" w:tentative="1">
+      <w:start w:val="1"/>
+      <w:numFmt w:val="bullet"/>
+      <w:lvlText w:val=""/>
+      <w:lvlJc w:val="left"/>
+      <w:pPr>
+        <w:ind w:left="6480" w:hanging="360"/>
+      </w:pPr>
+      <w:rPr>
+        <w:rFonts w:ascii="Wingdings" w:hAnsi="Wingdings" w:hint="default"/>
+      </w:rPr>
+    </w:lvl>
+  </w:abstractNum>
+  <w:abstractNum w:abstractNumId="11" w15:restartNumberingAfterBreak="0">
     <w:nsid w:val="5898017A"/>
     <w:multiLevelType w:val="hybridMultilevel"/>
     <w:tmpl w:val="BC0A7208"/>
@@ -6516,7 +6488,7 @@
       </w:rPr>
     </w:lvl>
   </w:abstractNum>
-  <w:abstractNum w:abstractNumId="11" w15:restartNumberingAfterBreak="0">
+  <w:abstractNum w:abstractNumId="12" w15:restartNumberingAfterBreak="0">
     <w:nsid w:val="5B1E484B"/>
     <w:multiLevelType w:val="hybridMultilevel"/>
     <w:tmpl w:val="4E240E88"/>
@@ -6629,7 +6601,7 @@
       </w:rPr>
     </w:lvl>
   </w:abstractNum>
-  <w:abstractNum w:abstractNumId="12" w15:restartNumberingAfterBreak="0">
+  <w:abstractNum w:abstractNumId="13" w15:restartNumberingAfterBreak="0">
     <w:nsid w:val="62CA30C7"/>
     <w:multiLevelType w:val="hybridMultilevel"/>
     <w:tmpl w:val="FA1CA4D8"/>
@@ -6742,7 +6714,7 @@
       </w:rPr>
     </w:lvl>
   </w:abstractNum>
-  <w:abstractNum w:abstractNumId="13" w15:restartNumberingAfterBreak="0">
+  <w:abstractNum w:abstractNumId="14" w15:restartNumberingAfterBreak="0">
     <w:nsid w:val="6475282E"/>
     <w:multiLevelType w:val="multilevel"/>
     <w:tmpl w:val="38A6A7C8"/>
@@ -6793,7 +6765,7 @@
       <w:lvlJc w:val="left"/>
     </w:lvl>
   </w:abstractNum>
-  <w:abstractNum w:abstractNumId="14" w15:restartNumberingAfterBreak="0">
+  <w:abstractNum w:abstractNumId="15" w15:restartNumberingAfterBreak="0">
     <w:nsid w:val="653F64C6"/>
     <w:multiLevelType w:val="multilevel"/>
     <w:tmpl w:val="AEC89A0C"/>
@@ -6844,7 +6816,7 @@
       <w:lvlJc w:val="left"/>
     </w:lvl>
   </w:abstractNum>
-  <w:abstractNum w:abstractNumId="15" w15:restartNumberingAfterBreak="0">
+  <w:abstractNum w:abstractNumId="16" w15:restartNumberingAfterBreak="0">
     <w:nsid w:val="6C4E4060"/>
     <w:multiLevelType w:val="hybridMultilevel"/>
     <w:tmpl w:val="CE38CD9E"/>
@@ -6957,7 +6929,7 @@
       </w:rPr>
     </w:lvl>
   </w:abstractNum>
-  <w:abstractNum w:abstractNumId="16" w15:restartNumberingAfterBreak="0">
+  <w:abstractNum w:abstractNumId="17" w15:restartNumberingAfterBreak="0">
     <w:nsid w:val="6DF46617"/>
     <w:multiLevelType w:val="hybridMultilevel"/>
     <w:tmpl w:val="874291E0"/>
@@ -7070,7 +7042,7 @@
       </w:rPr>
     </w:lvl>
   </w:abstractNum>
-  <w:abstractNum w:abstractNumId="17" w15:restartNumberingAfterBreak="0">
+  <w:abstractNum w:abstractNumId="18" w15:restartNumberingAfterBreak="0">
     <w:nsid w:val="7F1477BD"/>
     <w:multiLevelType w:val="hybridMultilevel"/>
     <w:tmpl w:val="DD34B220"/>
@@ -7193,13 +7165,13 @@
     <w:abstractNumId w:val="7"/>
   </w:num>
   <w:num w:numId="4">
-    <w:abstractNumId w:val="13"/>
+    <w:abstractNumId w:val="14"/>
   </w:num>
   <w:num w:numId="5">
     <w:abstractNumId w:val="4"/>
   </w:num>
   <w:num w:numId="6">
-    <w:abstractNumId w:val="14"/>
+    <w:abstractNumId w:val="15"/>
   </w:num>
   <w:num w:numId="7">
     <w:abstractNumId w:val="2"/>
@@ -7211,31 +7183,34 @@
     <w:abstractNumId w:val="6"/>
   </w:num>
   <w:num w:numId="10">
-    <w:abstractNumId w:val="12"/>
+    <w:abstractNumId w:val="13"/>
   </w:num>
   <w:num w:numId="11">
     <w:abstractNumId w:val="3"/>
   </w:num>
   <w:num w:numId="12">
-    <w:abstractNumId w:val="15"/>
+    <w:abstractNumId w:val="16"/>
   </w:num>
   <w:num w:numId="13">
-    <w:abstractNumId w:val="10"/>
+    <w:abstractNumId w:val="11"/>
   </w:num>
   <w:num w:numId="14">
-    <w:abstractNumId w:val="11"/>
+    <w:abstractNumId w:val="12"/>
   </w:num>
   <w:num w:numId="15">
     <w:abstractNumId w:val="1"/>
   </w:num>
   <w:num w:numId="16">
-    <w:abstractNumId w:val="17"/>
+    <w:abstractNumId w:val="18"/>
   </w:num>
   <w:num w:numId="17">
     <w:abstractNumId w:val="8"/>
   </w:num>
   <w:num w:numId="18">
-    <w:abstractNumId w:val="16"/>
+    <w:abstractNumId w:val="17"/>
+  </w:num>
+  <w:num w:numId="19">
+    <w:abstractNumId w:val="10"/>
   </w:num>
 </w:numbering>
 </file>

</xml_diff>